<commit_message>
se agragaron los anexos
</commit_message>
<xml_diff>
--- a/5.Modelo para informes y trabajo final (Segundo informe).docx
+++ b/5.Modelo para informes y trabajo final (Segundo informe).docx
@@ -930,11 +930,75 @@
         <w:jc w:val="center"/>
         <w:rPr>
           <w:rFonts w:ascii="Times New Roman" w:hAnsi="Times New Roman" w:cs="Times New Roman"/>
-          <w:b/>
-          <w:sz w:val="24"/>
-          <w:szCs w:val="24"/>
-        </w:rPr>
-      </w:pPr>
+          <w:bCs/>
+          <w:sz w:val="24"/>
+          <w:szCs w:val="24"/>
+        </w:rPr>
+      </w:pPr>
+    </w:p>
+    <w:p>
+      <w:pPr>
+        <w:jc w:val="center"/>
+        <w:rPr>
+          <w:rFonts w:ascii="Times New Roman" w:hAnsi="Times New Roman" w:cs="Times New Roman"/>
+          <w:bCs/>
+          <w:i/>
+          <w:sz w:val="24"/>
+          <w:szCs w:val="24"/>
+        </w:rPr>
+      </w:pPr>
+      <w:r>
+        <w:rPr>
+          <w:rFonts w:ascii="Times New Roman" w:hAnsi="Times New Roman" w:cs="Times New Roman"/>
+          <w:bCs/>
+          <w:i/>
+          <w:sz w:val="24"/>
+          <w:szCs w:val="24"/>
+        </w:rPr>
+        <w:t>“</w:t>
+      </w:r>
+      <w:r>
+        <w:rPr>
+          <w:rFonts w:ascii="Times New Roman" w:hAnsi="Times New Roman" w:cs="Times New Roman"/>
+          <w:bCs/>
+          <w:i/>
+          <w:sz w:val="24"/>
+          <w:szCs w:val="24"/>
+        </w:rPr>
+        <w:t xml:space="preserve">Esta va dedicada a los a </w:t>
+      </w:r>
+      <w:r>
+        <w:rPr>
+          <w:rFonts w:ascii="Times New Roman" w:hAnsi="Times New Roman" w:cs="Times New Roman"/>
+          <w:bCs/>
+          <w:i/>
+          <w:sz w:val="24"/>
+          <w:szCs w:val="24"/>
+        </w:rPr>
+        <w:t>mi madre, mis hermanos y a todos mis seres queridos, cuyo amor y apoyo han sido mi mayor inspiración. También va dedicado a cada uno de mis amigos, conocidos y a aquellos que, aún sin conocerme, forman parte de este camino.</w:t>
+      </w:r>
+    </w:p>
+    <w:p>
+      <w:pPr>
+        <w:jc w:val="center"/>
+        <w:rPr>
+          <w:rFonts w:ascii="Times New Roman" w:hAnsi="Times New Roman" w:cs="Times New Roman"/>
+          <w:bCs/>
+          <w:i/>
+          <w:sz w:val="24"/>
+          <w:szCs w:val="24"/>
+        </w:rPr>
+      </w:pPr>
+      <w:r>
+        <w:rPr>
+          <w:rFonts w:ascii="Times New Roman" w:hAnsi="Times New Roman" w:cs="Times New Roman"/>
+          <w:bCs/>
+          <w:i/>
+          <w:sz w:val="24"/>
+          <w:szCs w:val="24"/>
+        </w:rPr>
+        <w:t>En especial, quiero honrar a todas las personas que dedican sus vidas al cultivo del café. A aquellos que, con sus manos, han labrado la tierra para llevar adelante esta noble labor. A quienes, en su esfuerzo diario, han encontrado belleza y sustento en los campos de café. A aquellos que, lamentablemente, perdieron sus vidas en esta tarea, dejando un legado de trabajo y dedicación. Y a todos aquellos que continuarán este legado en el futuro, su sacrificio y pasión nunca serán olvidados. A todos ustedes, mi profundo respeto y coraje.</w:t>
+      </w:r>
     </w:p>
     <w:p>
       <w:pPr>
@@ -947,7 +1011,10 @@
           <w:szCs w:val="24"/>
         </w:rPr>
       </w:pPr>
-      <w:r>
+    </w:p>
+    <w:p>
+      <w:pPr>
+        <w:jc w:val="center"/>
         <w:rPr>
           <w:rFonts w:ascii="Times New Roman" w:hAnsi="Times New Roman" w:cs="Times New Roman"/>
           <w:b/>
@@ -955,9 +1022,11 @@
           <w:sz w:val="24"/>
           <w:szCs w:val="24"/>
         </w:rPr>
-        <w:t>“</w:t>
-      </w:r>
-      <w:r>
+      </w:pPr>
+    </w:p>
+    <w:p>
+      <w:pPr>
+        <w:jc w:val="center"/>
         <w:rPr>
           <w:rFonts w:ascii="Times New Roman" w:hAnsi="Times New Roman" w:cs="Times New Roman"/>
           <w:b/>
@@ -965,9 +1034,11 @@
           <w:sz w:val="24"/>
           <w:szCs w:val="24"/>
         </w:rPr>
-        <w:t xml:space="preserve">Esta va dedicada a los a </w:t>
-      </w:r>
-      <w:r>
+      </w:pPr>
+    </w:p>
+    <w:p>
+      <w:pPr>
+        <w:jc w:val="center"/>
         <w:rPr>
           <w:rFonts w:ascii="Times New Roman" w:hAnsi="Times New Roman" w:cs="Times New Roman"/>
           <w:b/>
@@ -975,12 +1046,10 @@
           <w:sz w:val="24"/>
           <w:szCs w:val="24"/>
         </w:rPr>
-        <w:t>mi madre, mis hermanos y a todos mis seres queridos, cuyo amor y apoyo han sido mi mayor inspiración. También va dedicado a cada uno de mis amigos, conocidos y a aquellos que, aún sin conocerme, forman parte de este camino.</w:t>
-      </w:r>
-    </w:p>
-    <w:p>
-      <w:pPr>
-        <w:jc w:val="center"/>
+      </w:pPr>
+    </w:p>
+    <w:p>
+      <w:pPr>
         <w:rPr>
           <w:rFonts w:ascii="Times New Roman" w:hAnsi="Times New Roman" w:cs="Times New Roman"/>
           <w:b/>
@@ -997,7 +1066,7 @@
           <w:sz w:val="24"/>
           <w:szCs w:val="24"/>
         </w:rPr>
-        <w:t>En especial, quiero honrar a todas las personas que dedican sus vidas al cultivo del café. A aquellos que, con sus manos, han labrado la tierra para llevar adelante esta noble labor. A quienes, en su esfuerzo diario, han encontrado belleza y sustento en los campos de café. A aquellos que, lamentablemente, perdieron sus vidas en esta tarea, dejando un legado de trabajo y dedicación. Y a todos aquellos que continuarán este legado en el futuro, su sacrificio y pasión nunca serán olvidados. A todos ustedes, mi profundo respeto y coraje.</w:t>
+        <w:br w:type="page"/>
       </w:r>
     </w:p>
     <w:p>
@@ -1011,10 +1080,8 @@
           <w:szCs w:val="24"/>
         </w:rPr>
       </w:pPr>
-    </w:p>
-    <w:p>
-      <w:pPr>
-        <w:jc w:val="center"/>
+      <w:bookmarkStart w:id="0" w:name="_Toc1744544"/>
+      <w:r>
         <w:rPr>
           <w:rFonts w:ascii="Times New Roman" w:hAnsi="Times New Roman" w:cs="Times New Roman"/>
           <w:b/>
@@ -1022,7 +1089,10 @@
           <w:sz w:val="24"/>
           <w:szCs w:val="24"/>
         </w:rPr>
-      </w:pPr>
+        <w:lastRenderedPageBreak/>
+        <w:t>Agradecimientos</w:t>
+      </w:r>
+      <w:bookmarkEnd w:id="0"/>
     </w:p>
     <w:p>
       <w:pPr>
@@ -1050,9 +1120,10 @@
     </w:p>
     <w:p>
       <w:pPr>
-        <w:rPr>
-          <w:rFonts w:ascii="Times New Roman" w:hAnsi="Times New Roman" w:cs="Times New Roman"/>
-          <w:b/>
+        <w:jc w:val="center"/>
+        <w:rPr>
+          <w:rFonts w:ascii="Times New Roman" w:hAnsi="Times New Roman" w:cs="Times New Roman"/>
+          <w:bCs/>
           <w:i/>
           <w:sz w:val="24"/>
           <w:szCs w:val="24"/>
@@ -1061,12 +1132,12 @@
       <w:r>
         <w:rPr>
           <w:rFonts w:ascii="Times New Roman" w:hAnsi="Times New Roman" w:cs="Times New Roman"/>
-          <w:b/>
+          <w:bCs/>
           <w:i/>
           <w:sz w:val="24"/>
           <w:szCs w:val="24"/>
         </w:rPr>
-        <w:br w:type="page"/>
+        <w:t>"Quisiera expresar mi profundo agradecimiento a mi madre, mis hermanos y todos mis seres queridos, cuyo amor y apoyo han sido mi roca durante todo este proceso.</w:t>
       </w:r>
     </w:p>
     <w:p>
@@ -1074,32 +1145,41 @@
         <w:jc w:val="center"/>
         <w:rPr>
           <w:rFonts w:ascii="Times New Roman" w:hAnsi="Times New Roman" w:cs="Times New Roman"/>
-          <w:b/>
+          <w:bCs/>
           <w:i/>
           <w:sz w:val="24"/>
           <w:szCs w:val="24"/>
         </w:rPr>
       </w:pPr>
-      <w:bookmarkStart w:id="0" w:name="_Toc1744544"/>
-      <w:r>
-        <w:rPr>
-          <w:rFonts w:ascii="Times New Roman" w:hAnsi="Times New Roman" w:cs="Times New Roman"/>
-          <w:b/>
+    </w:p>
+    <w:p>
+      <w:pPr>
+        <w:jc w:val="center"/>
+        <w:rPr>
+          <w:rFonts w:ascii="Times New Roman" w:hAnsi="Times New Roman" w:cs="Times New Roman"/>
+          <w:bCs/>
           <w:i/>
           <w:sz w:val="24"/>
           <w:szCs w:val="24"/>
         </w:rPr>
-        <w:lastRenderedPageBreak/>
-        <w:t>Agradecimientos</w:t>
-      </w:r>
-      <w:bookmarkEnd w:id="0"/>
+      </w:pPr>
+      <w:r>
+        <w:rPr>
+          <w:rFonts w:ascii="Times New Roman" w:hAnsi="Times New Roman" w:cs="Times New Roman"/>
+          <w:bCs/>
+          <w:i/>
+          <w:sz w:val="24"/>
+          <w:szCs w:val="24"/>
+        </w:rPr>
+        <w:t>Agradezco sinceramente a cada uno de mis amigos y conocidos, por su aliento constante y sus palabras de ánimo en los momentos difíciles.</w:t>
+      </w:r>
     </w:p>
     <w:p>
       <w:pPr>
         <w:jc w:val="center"/>
         <w:rPr>
           <w:rFonts w:ascii="Times New Roman" w:hAnsi="Times New Roman" w:cs="Times New Roman"/>
-          <w:b/>
+          <w:bCs/>
           <w:i/>
           <w:sz w:val="24"/>
           <w:szCs w:val="24"/>
@@ -1111,33 +1191,55 @@
         <w:jc w:val="center"/>
         <w:rPr>
           <w:rFonts w:ascii="Times New Roman" w:hAnsi="Times New Roman" w:cs="Times New Roman"/>
-          <w:b/>
+          <w:bCs/>
           <w:i/>
           <w:sz w:val="24"/>
           <w:szCs w:val="24"/>
         </w:rPr>
       </w:pPr>
+      <w:r>
+        <w:rPr>
+          <w:rFonts w:ascii="Times New Roman" w:hAnsi="Times New Roman" w:cs="Times New Roman"/>
+          <w:bCs/>
+          <w:i/>
+          <w:sz w:val="24"/>
+          <w:szCs w:val="24"/>
+        </w:rPr>
+        <w:t>Mi gratitud se extiende también a todas las personas que trabajan en la industria del café, cuyo arduo esfuerzo y dedicación hacen posible que disfrutemos de esta increíble bebida. A aquellos que, con sus manos, cultivan y cosechan el café, les doy las gracias por su labor incansable.</w:t>
+      </w:r>
     </w:p>
     <w:p>
       <w:pPr>
         <w:jc w:val="center"/>
         <w:rPr>
           <w:rFonts w:ascii="Times New Roman" w:hAnsi="Times New Roman" w:cs="Times New Roman"/>
-          <w:b/>
+          <w:bCs/>
           <w:i/>
           <w:sz w:val="24"/>
           <w:szCs w:val="24"/>
         </w:rPr>
       </w:pPr>
-      <w:r>
-        <w:rPr>
-          <w:rFonts w:ascii="Times New Roman" w:hAnsi="Times New Roman" w:cs="Times New Roman"/>
-          <w:b/>
+    </w:p>
+    <w:p>
+      <w:pPr>
+        <w:jc w:val="center"/>
+        <w:rPr>
+          <w:rFonts w:ascii="Times New Roman" w:hAnsi="Times New Roman" w:cs="Times New Roman"/>
+          <w:bCs/>
           <w:i/>
           <w:sz w:val="24"/>
           <w:szCs w:val="24"/>
         </w:rPr>
-        <w:t>"Quisiera expresar mi profundo agradecimiento a mi madre, mis hermanos y todos mis seres queridos, cuyo amor y apoyo han sido mi roca durante todo este proceso.</w:t>
+      </w:pPr>
+      <w:r>
+        <w:rPr>
+          <w:rFonts w:ascii="Times New Roman" w:hAnsi="Times New Roman" w:cs="Times New Roman"/>
+          <w:bCs/>
+          <w:i/>
+          <w:sz w:val="24"/>
+          <w:szCs w:val="24"/>
+        </w:rPr>
+        <w:t>Quiero rendir homenaje a aquellos que han perdido sus vidas en el cultivo del café, así como a aquellos que seguirán su legado en el futuro. Su sacrificio y dedicación nunca serán olvidados.</w:t>
       </w:r>
     </w:p>
     <w:p>
@@ -1145,7 +1247,7 @@
         <w:jc w:val="center"/>
         <w:rPr>
           <w:rFonts w:ascii="Times New Roman" w:hAnsi="Times New Roman" w:cs="Times New Roman"/>
-          <w:b/>
+          <w:bCs/>
           <w:i/>
           <w:sz w:val="24"/>
           <w:szCs w:val="24"/>
@@ -1157,7 +1259,7 @@
         <w:jc w:val="center"/>
         <w:rPr>
           <w:rFonts w:ascii="Times New Roman" w:hAnsi="Times New Roman" w:cs="Times New Roman"/>
-          <w:b/>
+          <w:bCs/>
           <w:i/>
           <w:sz w:val="24"/>
           <w:szCs w:val="24"/>
@@ -1166,109 +1268,7 @@
       <w:r>
         <w:rPr>
           <w:rFonts w:ascii="Times New Roman" w:hAnsi="Times New Roman" w:cs="Times New Roman"/>
-          <w:b/>
-          <w:i/>
-          <w:sz w:val="24"/>
-          <w:szCs w:val="24"/>
-        </w:rPr>
-        <w:t>Agradezco sinceramente a cada uno de mis amigos y conocidos, por su aliento constante y sus palabras de ánimo en los momentos difíciles.</w:t>
-      </w:r>
-    </w:p>
-    <w:p>
-      <w:pPr>
-        <w:jc w:val="center"/>
-        <w:rPr>
-          <w:rFonts w:ascii="Times New Roman" w:hAnsi="Times New Roman" w:cs="Times New Roman"/>
-          <w:b/>
-          <w:i/>
-          <w:sz w:val="24"/>
-          <w:szCs w:val="24"/>
-        </w:rPr>
-      </w:pPr>
-    </w:p>
-    <w:p>
-      <w:pPr>
-        <w:jc w:val="center"/>
-        <w:rPr>
-          <w:rFonts w:ascii="Times New Roman" w:hAnsi="Times New Roman" w:cs="Times New Roman"/>
-          <w:b/>
-          <w:i/>
-          <w:sz w:val="24"/>
-          <w:szCs w:val="24"/>
-        </w:rPr>
-      </w:pPr>
-      <w:r>
-        <w:rPr>
-          <w:rFonts w:ascii="Times New Roman" w:hAnsi="Times New Roman" w:cs="Times New Roman"/>
-          <w:b/>
-          <w:i/>
-          <w:sz w:val="24"/>
-          <w:szCs w:val="24"/>
-        </w:rPr>
-        <w:t>Mi gratitud se extiende también a todas las personas que trabajan en la industria del café, cuyo arduo esfuerzo y dedicación hacen posible que disfrutemos de esta increíble bebida. A aquellos que, con sus manos, cultivan y cosechan el café, les doy las gracias por su labor incansable.</w:t>
-      </w:r>
-    </w:p>
-    <w:p>
-      <w:pPr>
-        <w:jc w:val="center"/>
-        <w:rPr>
-          <w:rFonts w:ascii="Times New Roman" w:hAnsi="Times New Roman" w:cs="Times New Roman"/>
-          <w:b/>
-          <w:i/>
-          <w:sz w:val="24"/>
-          <w:szCs w:val="24"/>
-        </w:rPr>
-      </w:pPr>
-    </w:p>
-    <w:p>
-      <w:pPr>
-        <w:jc w:val="center"/>
-        <w:rPr>
-          <w:rFonts w:ascii="Times New Roman" w:hAnsi="Times New Roman" w:cs="Times New Roman"/>
-          <w:b/>
-          <w:i/>
-          <w:sz w:val="24"/>
-          <w:szCs w:val="24"/>
-        </w:rPr>
-      </w:pPr>
-      <w:r>
-        <w:rPr>
-          <w:rFonts w:ascii="Times New Roman" w:hAnsi="Times New Roman" w:cs="Times New Roman"/>
-          <w:b/>
-          <w:i/>
-          <w:sz w:val="24"/>
-          <w:szCs w:val="24"/>
-        </w:rPr>
-        <w:t>Quiero rendir homenaje a aquellos que han perdido sus vidas en el cultivo del café, así como a aquellos que seguirán su legado en el futuro. Su sacrificio y dedicación nunca serán olvidados.</w:t>
-      </w:r>
-    </w:p>
-    <w:p>
-      <w:pPr>
-        <w:jc w:val="center"/>
-        <w:rPr>
-          <w:rFonts w:ascii="Times New Roman" w:hAnsi="Times New Roman" w:cs="Times New Roman"/>
-          <w:b/>
-          <w:i/>
-          <w:sz w:val="24"/>
-          <w:szCs w:val="24"/>
-        </w:rPr>
-      </w:pPr>
-    </w:p>
-    <w:p>
-      <w:pPr>
-        <w:jc w:val="center"/>
-        <w:rPr>
-          <w:rFonts w:ascii="Times New Roman" w:hAnsi="Times New Roman" w:cs="Times New Roman"/>
-          <w:b/>
-          <w:i/>
-          <w:sz w:val="24"/>
-          <w:szCs w:val="24"/>
-        </w:rPr>
-      </w:pPr>
-      <w:r>
-        <w:rPr>
-          <w:rFonts w:ascii="Times New Roman" w:hAnsi="Times New Roman" w:cs="Times New Roman"/>
-          <w:b/>
+          <w:bCs/>
           <w:i/>
           <w:sz w:val="24"/>
           <w:szCs w:val="24"/>
@@ -1735,7 +1735,27 @@
                 <w:sz w:val="24"/>
                 <w:szCs w:val="24"/>
               </w:rPr>
-              <w:t>Presentación</w:t>
+              <w:t>Present</w:t>
+            </w:r>
+            <w:r>
+              <w:rPr>
+                <w:rStyle w:val="Hipervnculo"/>
+                <w:rFonts w:ascii="Times New Roman" w:hAnsi="Times New Roman" w:cs="Times New Roman"/>
+                <w:noProof/>
+                <w:sz w:val="24"/>
+                <w:szCs w:val="24"/>
+              </w:rPr>
+              <w:t>a</w:t>
+            </w:r>
+            <w:r>
+              <w:rPr>
+                <w:rStyle w:val="Hipervnculo"/>
+                <w:rFonts w:ascii="Times New Roman" w:hAnsi="Times New Roman" w:cs="Times New Roman"/>
+                <w:noProof/>
+                <w:sz w:val="24"/>
+                <w:szCs w:val="24"/>
+              </w:rPr>
+              <w:t>ción</w:t>
             </w:r>
             <w:r>
               <w:rPr>
@@ -4767,7 +4787,7 @@
       <w:pPr>
         <w:pStyle w:val="Prrafodelista"/>
         <w:spacing w:line="360" w:lineRule="auto"/>
-        <w:ind w:left="0"/>
+        <w:ind w:left="0" w:firstLine="737"/>
         <w:rPr>
           <w:rFonts w:ascii="Times New Roman" w:hAnsi="Times New Roman" w:cs="Times New Roman"/>
           <w:color w:val="000000" w:themeColor="text1"/>
@@ -4867,7 +4887,7 @@
       <w:pPr>
         <w:pStyle w:val="Prrafodelista"/>
         <w:spacing w:line="360" w:lineRule="auto"/>
-        <w:ind w:left="0"/>
+        <w:ind w:left="0" w:firstLine="737"/>
         <w:rPr>
           <w:rFonts w:ascii="Times New Roman" w:hAnsi="Times New Roman" w:cs="Times New Roman"/>
           <w:color w:val="000000" w:themeColor="text1"/>
@@ -4881,7 +4901,7 @@
       <w:pPr>
         <w:pStyle w:val="Prrafodelista"/>
         <w:spacing w:line="360" w:lineRule="auto"/>
-        <w:ind w:left="0"/>
+        <w:ind w:left="0" w:firstLine="737"/>
         <w:rPr>
           <w:rFonts w:ascii="Times New Roman" w:hAnsi="Times New Roman" w:cs="Times New Roman"/>
           <w:color w:val="000000" w:themeColor="text1"/>
@@ -4950,7 +4970,7 @@
       <w:pPr>
         <w:pStyle w:val="Prrafodelista"/>
         <w:spacing w:line="360" w:lineRule="auto"/>
-        <w:ind w:left="0"/>
+        <w:ind w:left="0" w:firstLine="737"/>
         <w:rPr>
           <w:rFonts w:ascii="Times New Roman" w:hAnsi="Times New Roman" w:cs="Times New Roman"/>
           <w:color w:val="000000" w:themeColor="text1"/>
@@ -4964,7 +4984,7 @@
       <w:pPr>
         <w:pStyle w:val="Prrafodelista"/>
         <w:spacing w:line="360" w:lineRule="auto"/>
-        <w:ind w:left="0"/>
+        <w:ind w:left="0" w:firstLine="737"/>
         <w:rPr>
           <w:rFonts w:ascii="Times New Roman" w:hAnsi="Times New Roman" w:cs="Times New Roman"/>
           <w:color w:val="000000" w:themeColor="text1"/>
@@ -5064,7 +5084,7 @@
       <w:pPr>
         <w:pStyle w:val="Prrafodelista"/>
         <w:spacing w:line="360" w:lineRule="auto"/>
-        <w:ind w:left="0"/>
+        <w:ind w:left="0" w:firstLine="737"/>
         <w:rPr>
           <w:rFonts w:ascii="Times New Roman" w:hAnsi="Times New Roman" w:cs="Times New Roman"/>
           <w:color w:val="000000" w:themeColor="text1"/>
@@ -5078,7 +5098,7 @@
       <w:pPr>
         <w:pStyle w:val="Prrafodelista"/>
         <w:spacing w:line="360" w:lineRule="auto"/>
-        <w:ind w:left="0"/>
+        <w:ind w:left="0" w:firstLine="737"/>
         <w:rPr>
           <w:rFonts w:ascii="Times New Roman" w:hAnsi="Times New Roman" w:cs="Times New Roman"/>
           <w:color w:val="000000" w:themeColor="text1"/>
@@ -5555,6 +5575,8 @@
     </w:p>
     <w:p>
       <w:pPr>
+        <w:spacing w:line="360" w:lineRule="auto"/>
+        <w:ind w:firstLine="737"/>
         <w:rPr>
           <w:rFonts w:ascii="Times New Roman" w:hAnsi="Times New Roman" w:cs="Times New Roman"/>
           <w:sz w:val="24"/>
@@ -5572,15 +5594,17 @@
     </w:p>
     <w:p>
       <w:pPr>
-        <w:rPr>
-          <w:rFonts w:ascii="Times New Roman" w:hAnsi="Times New Roman" w:cs="Times New Roman"/>
-          <w:sz w:val="24"/>
-          <w:szCs w:val="24"/>
-        </w:rPr>
-      </w:pPr>
-    </w:p>
-    <w:p>
-      <w:pPr>
+        <w:spacing w:line="360" w:lineRule="auto"/>
+        <w:rPr>
+          <w:rFonts w:ascii="Times New Roman" w:hAnsi="Times New Roman" w:cs="Times New Roman"/>
+          <w:sz w:val="24"/>
+          <w:szCs w:val="24"/>
+        </w:rPr>
+      </w:pPr>
+    </w:p>
+    <w:p>
+      <w:pPr>
+        <w:spacing w:line="360" w:lineRule="auto"/>
         <w:rPr>
           <w:rFonts w:ascii="Times New Roman" w:hAnsi="Times New Roman" w:cs="Times New Roman"/>
           <w:sz w:val="24"/>
@@ -5598,6 +5622,8 @@
     </w:p>
     <w:p>
       <w:pPr>
+        <w:spacing w:line="360" w:lineRule="auto"/>
+        <w:ind w:firstLine="737"/>
         <w:rPr>
           <w:rFonts w:ascii="Times New Roman" w:hAnsi="Times New Roman" w:cs="Times New Roman"/>
           <w:sz w:val="24"/>
@@ -5615,15 +5641,17 @@
     </w:p>
     <w:p>
       <w:pPr>
-        <w:rPr>
-          <w:rFonts w:ascii="Times New Roman" w:hAnsi="Times New Roman" w:cs="Times New Roman"/>
-          <w:sz w:val="24"/>
-          <w:szCs w:val="24"/>
-        </w:rPr>
-      </w:pPr>
-    </w:p>
-    <w:p>
-      <w:pPr>
+        <w:spacing w:line="360" w:lineRule="auto"/>
+        <w:rPr>
+          <w:rFonts w:ascii="Times New Roman" w:hAnsi="Times New Roman" w:cs="Times New Roman"/>
+          <w:sz w:val="24"/>
+          <w:szCs w:val="24"/>
+        </w:rPr>
+      </w:pPr>
+    </w:p>
+    <w:p>
+      <w:pPr>
+        <w:spacing w:line="360" w:lineRule="auto"/>
         <w:rPr>
           <w:rFonts w:ascii="Times New Roman" w:hAnsi="Times New Roman" w:cs="Times New Roman"/>
           <w:sz w:val="24"/>
@@ -5641,6 +5669,8 @@
     </w:p>
     <w:p>
       <w:pPr>
+        <w:spacing w:line="360" w:lineRule="auto"/>
+        <w:ind w:firstLine="737"/>
         <w:rPr>
           <w:rFonts w:ascii="Times New Roman" w:hAnsi="Times New Roman" w:cs="Times New Roman"/>
           <w:sz w:val="24"/>
@@ -5658,15 +5688,17 @@
     </w:p>
     <w:p>
       <w:pPr>
-        <w:rPr>
-          <w:rFonts w:ascii="Times New Roman" w:hAnsi="Times New Roman" w:cs="Times New Roman"/>
-          <w:sz w:val="24"/>
-          <w:szCs w:val="24"/>
-        </w:rPr>
-      </w:pPr>
-    </w:p>
-    <w:p>
-      <w:pPr>
+        <w:spacing w:line="360" w:lineRule="auto"/>
+        <w:rPr>
+          <w:rFonts w:ascii="Times New Roman" w:hAnsi="Times New Roman" w:cs="Times New Roman"/>
+          <w:sz w:val="24"/>
+          <w:szCs w:val="24"/>
+        </w:rPr>
+      </w:pPr>
+    </w:p>
+    <w:p>
+      <w:pPr>
+        <w:spacing w:line="360" w:lineRule="auto"/>
         <w:rPr>
           <w:rFonts w:ascii="Times New Roman" w:hAnsi="Times New Roman" w:cs="Times New Roman"/>
           <w:sz w:val="24"/>
@@ -5684,32 +5716,37 @@
     </w:p>
     <w:p>
       <w:pPr>
-        <w:rPr>
-          <w:rFonts w:ascii="Times New Roman" w:hAnsi="Times New Roman" w:cs="Times New Roman"/>
-          <w:sz w:val="24"/>
-          <w:szCs w:val="24"/>
-        </w:rPr>
-      </w:pPr>
-      <w:r>
-        <w:rPr>
-          <w:rFonts w:ascii="Times New Roman" w:hAnsi="Times New Roman" w:cs="Times New Roman"/>
-          <w:sz w:val="24"/>
-          <w:szCs w:val="24"/>
-        </w:rPr>
+        <w:spacing w:line="360" w:lineRule="auto"/>
+        <w:ind w:firstLine="737"/>
+        <w:rPr>
+          <w:rFonts w:ascii="Times New Roman" w:hAnsi="Times New Roman" w:cs="Times New Roman"/>
+          <w:sz w:val="24"/>
+          <w:szCs w:val="24"/>
+        </w:rPr>
+      </w:pPr>
+      <w:r>
+        <w:rPr>
+          <w:rFonts w:ascii="Times New Roman" w:hAnsi="Times New Roman" w:cs="Times New Roman"/>
+          <w:sz w:val="24"/>
+          <w:szCs w:val="24"/>
+        </w:rPr>
+        <w:lastRenderedPageBreak/>
         <w:t>Los principales beneficiarios de esta investigación serán las familias de la Vereda Buenos Aires, quienes tendrán acceso a información actualizada y específica sobre los impactos del cultivo de café en su nivel socioeconómico. Esto les permitirá tomar decisiones informadas y participar activamente en procesos de desarrollo local, contribuyendo a mejorar su bienestar y calidad de vida.</w:t>
       </w:r>
     </w:p>
     <w:p>
       <w:pPr>
-        <w:rPr>
-          <w:rFonts w:ascii="Times New Roman" w:hAnsi="Times New Roman" w:cs="Times New Roman"/>
-          <w:sz w:val="24"/>
-          <w:szCs w:val="24"/>
-        </w:rPr>
-      </w:pPr>
-    </w:p>
-    <w:p>
-      <w:pPr>
+        <w:spacing w:line="360" w:lineRule="auto"/>
+        <w:rPr>
+          <w:rFonts w:ascii="Times New Roman" w:hAnsi="Times New Roman" w:cs="Times New Roman"/>
+          <w:sz w:val="24"/>
+          <w:szCs w:val="24"/>
+        </w:rPr>
+      </w:pPr>
+    </w:p>
+    <w:p>
+      <w:pPr>
+        <w:spacing w:line="360" w:lineRule="auto"/>
         <w:rPr>
           <w:rFonts w:ascii="Times New Roman" w:hAnsi="Times New Roman" w:cs="Times New Roman"/>
           <w:sz w:val="24"/>
@@ -5727,41 +5764,36 @@
     </w:p>
     <w:p>
       <w:pPr>
-        <w:rPr>
-          <w:rFonts w:ascii="Times New Roman" w:hAnsi="Times New Roman" w:cs="Times New Roman"/>
-          <w:sz w:val="24"/>
-          <w:szCs w:val="24"/>
-        </w:rPr>
-      </w:pPr>
-      <w:r>
-        <w:rPr>
-          <w:rFonts w:ascii="Times New Roman" w:hAnsi="Times New Roman" w:cs="Times New Roman"/>
-          <w:sz w:val="24"/>
-          <w:szCs w:val="24"/>
-        </w:rPr>
-        <w:t xml:space="preserve">La investigación es altamente pertinente debido a la importancia socioeconómica del cultivo de café en la Vereda Buenos Aires y su influencia en el sustento y desarrollo de las familias. Comprender los impactos y los factores determinantes de este cultivo permitirá abordar desafíos </w:t>
-      </w:r>
-      <w:r>
-        <w:rPr>
-          <w:rFonts w:ascii="Times New Roman" w:hAnsi="Times New Roman" w:cs="Times New Roman"/>
-          <w:sz w:val="24"/>
-          <w:szCs w:val="24"/>
-        </w:rPr>
-        <w:lastRenderedPageBreak/>
-        <w:t>y aprovechar oportunidades para promover un desarrollo socioeconómico más equitativo y sostenible en la comunidad.</w:t>
-      </w:r>
-    </w:p>
-    <w:p>
-      <w:pPr>
-        <w:rPr>
-          <w:rFonts w:ascii="Times New Roman" w:hAnsi="Times New Roman" w:cs="Times New Roman"/>
-          <w:sz w:val="24"/>
-          <w:szCs w:val="24"/>
-        </w:rPr>
-      </w:pPr>
-    </w:p>
-    <w:p>
-      <w:pPr>
+        <w:spacing w:line="360" w:lineRule="auto"/>
+        <w:ind w:firstLine="737"/>
+        <w:rPr>
+          <w:rFonts w:ascii="Times New Roman" w:hAnsi="Times New Roman" w:cs="Times New Roman"/>
+          <w:sz w:val="24"/>
+          <w:szCs w:val="24"/>
+        </w:rPr>
+      </w:pPr>
+      <w:r>
+        <w:rPr>
+          <w:rFonts w:ascii="Times New Roman" w:hAnsi="Times New Roman" w:cs="Times New Roman"/>
+          <w:sz w:val="24"/>
+          <w:szCs w:val="24"/>
+        </w:rPr>
+        <w:t>La investigación es altamente pertinente debido a la importancia socioeconómica del cultivo de café en la Vereda Buenos Aires y su influencia en el sustento y desarrollo de las familias. Comprender los impactos y los factores determinantes de este cultivo permitirá abordar desafíos y aprovechar oportunidades para promover un desarrollo socioeconómico más equitativo y sostenible en la comunidad.</w:t>
+      </w:r>
+    </w:p>
+    <w:p>
+      <w:pPr>
+        <w:spacing w:line="360" w:lineRule="auto"/>
+        <w:rPr>
+          <w:rFonts w:ascii="Times New Roman" w:hAnsi="Times New Roman" w:cs="Times New Roman"/>
+          <w:sz w:val="24"/>
+          <w:szCs w:val="24"/>
+        </w:rPr>
+      </w:pPr>
+    </w:p>
+    <w:p>
+      <w:pPr>
+        <w:spacing w:line="360" w:lineRule="auto"/>
         <w:rPr>
           <w:rFonts w:ascii="Times New Roman" w:hAnsi="Times New Roman" w:cs="Times New Roman"/>
           <w:sz w:val="24"/>
@@ -5779,6 +5811,8 @@
     </w:p>
     <w:p>
       <w:pPr>
+        <w:spacing w:line="360" w:lineRule="auto"/>
+        <w:ind w:firstLine="737"/>
         <w:rPr>
           <w:rFonts w:ascii="Times New Roman" w:hAnsi="Times New Roman" w:cs="Times New Roman"/>
           <w:sz w:val="24"/>
@@ -5881,6 +5915,7 @@
           <w:numId w:val="7"/>
         </w:numPr>
         <w:spacing w:line="360" w:lineRule="auto"/>
+        <w:jc w:val="left"/>
         <w:rPr>
           <w:rFonts w:cs="Times New Roman"/>
           <w:szCs w:val="24"/>
@@ -6760,6 +6795,8 @@
     </w:p>
     <w:p>
       <w:pPr>
+        <w:spacing w:line="360" w:lineRule="auto"/>
+        <w:ind w:firstLine="737"/>
         <w:rPr>
           <w:rFonts w:ascii="Times New Roman" w:hAnsi="Times New Roman" w:cs="Times New Roman"/>
           <w:sz w:val="24"/>
@@ -6794,6 +6831,8 @@
     </w:p>
     <w:p>
       <w:pPr>
+        <w:spacing w:line="360" w:lineRule="auto"/>
+        <w:ind w:firstLine="737"/>
         <w:rPr>
           <w:rFonts w:ascii="Times New Roman" w:hAnsi="Times New Roman" w:cs="Times New Roman"/>
           <w:sz w:val="24"/>
@@ -6846,6 +6885,8 @@
     </w:p>
     <w:p>
       <w:pPr>
+        <w:spacing w:line="360" w:lineRule="auto"/>
+        <w:ind w:firstLine="737"/>
         <w:rPr>
           <w:rFonts w:ascii="Times New Roman" w:hAnsi="Times New Roman" w:cs="Times New Roman"/>
           <w:sz w:val="24"/>
@@ -6905,6 +6946,8 @@
     </w:p>
     <w:p>
       <w:pPr>
+        <w:spacing w:line="360" w:lineRule="auto"/>
+        <w:ind w:firstLine="737"/>
         <w:rPr>
           <w:rFonts w:ascii="Times New Roman" w:hAnsi="Times New Roman" w:cs="Times New Roman"/>
           <w:sz w:val="24"/>
@@ -6939,6 +6982,8 @@
     </w:p>
     <w:p>
       <w:pPr>
+        <w:spacing w:line="360" w:lineRule="auto"/>
+        <w:ind w:firstLine="737"/>
         <w:rPr>
           <w:rFonts w:ascii="Times New Roman" w:hAnsi="Times New Roman" w:cs="Times New Roman"/>
           <w:sz w:val="24"/>
@@ -7008,11 +7053,13 @@
           <w:szCs w:val="24"/>
           <w:lang w:val="es-MX"/>
         </w:rPr>
-        <w:t>Cuestionario estructurado: Administraremos un cuestionario estructurado a las familias para recopilar datos cuantitativos sobre sus ingresos económicos, nivel socioeconómico y viabilidad percibida del cultivo de café.</w:t>
-      </w:r>
-    </w:p>
-    <w:p>
-      <w:pPr>
+        <w:t xml:space="preserve">Cuestionario estructurado: </w:t>
+      </w:r>
+    </w:p>
+    <w:p>
+      <w:pPr>
+        <w:spacing w:line="360" w:lineRule="auto"/>
+        <w:ind w:firstLine="737"/>
         <w:rPr>
           <w:rFonts w:ascii="Times New Roman" w:hAnsi="Times New Roman" w:cs="Times New Roman"/>
           <w:sz w:val="24"/>
@@ -7027,7 +7074,8 @@
           <w:szCs w:val="24"/>
           <w:lang w:val="es-MX"/>
         </w:rPr>
-        <w:t>Revisión de documentos: Analizaremos registros históricos, informes gubernamentales y otros documentos relevantes para obtener información adicional sobre los impactos del cultivo de café en la Vereda Buenos Aires durante los últimos 23 años.</w:t>
+        <w:lastRenderedPageBreak/>
+        <w:t>Administraremos un cuestionario estructurado a las familias para recopilar datos cuantitativos sobre sus ingresos económicos, nivel socioeconómico y viabilidad percibida del cultivo de café.</w:t>
       </w:r>
     </w:p>
     <w:p>
@@ -7046,11 +7094,53 @@
           <w:szCs w:val="24"/>
           <w:lang w:val="es-MX"/>
         </w:rPr>
+        <w:t xml:space="preserve">Revisión de documentos: </w:t>
+      </w:r>
+    </w:p>
+    <w:p>
+      <w:pPr>
+        <w:spacing w:line="360" w:lineRule="auto"/>
+        <w:ind w:firstLine="737"/>
+        <w:rPr>
+          <w:rFonts w:ascii="Times New Roman" w:hAnsi="Times New Roman" w:cs="Times New Roman"/>
+          <w:sz w:val="24"/>
+          <w:szCs w:val="24"/>
+          <w:lang w:val="es-MX"/>
+        </w:rPr>
+      </w:pPr>
+      <w:r>
+        <w:rPr>
+          <w:rFonts w:ascii="Times New Roman" w:hAnsi="Times New Roman" w:cs="Times New Roman"/>
+          <w:sz w:val="24"/>
+          <w:szCs w:val="24"/>
+          <w:lang w:val="es-MX"/>
+        </w:rPr>
+        <w:t>Analizaremos registros históricos, informes gubernamentales y otros documentos relevantes para obtener información adicional sobre los impactos del cultivo de café en la Vereda Buenos Aires durante los últimos 23 años.</w:t>
+      </w:r>
+    </w:p>
+    <w:p>
+      <w:pPr>
+        <w:rPr>
+          <w:rFonts w:ascii="Times New Roman" w:hAnsi="Times New Roman" w:cs="Times New Roman"/>
+          <w:sz w:val="24"/>
+          <w:szCs w:val="24"/>
+          <w:lang w:val="es-MX"/>
+        </w:rPr>
+      </w:pPr>
+      <w:r>
+        <w:rPr>
+          <w:rFonts w:ascii="Times New Roman" w:hAnsi="Times New Roman" w:cs="Times New Roman"/>
+          <w:sz w:val="24"/>
+          <w:szCs w:val="24"/>
+          <w:lang w:val="es-MX"/>
+        </w:rPr>
         <w:t>Análisis de datos:</w:t>
       </w:r>
     </w:p>
     <w:p>
       <w:pPr>
+        <w:spacing w:line="360" w:lineRule="auto"/>
+        <w:ind w:firstLine="737"/>
         <w:rPr>
           <w:rFonts w:ascii="Times New Roman" w:hAnsi="Times New Roman" w:cs="Times New Roman"/>
           <w:sz w:val="24"/>
@@ -7065,12 +7155,13 @@
           <w:szCs w:val="24"/>
           <w:lang w:val="es-MX"/>
         </w:rPr>
-        <w:lastRenderedPageBreak/>
         <w:t>Análisis cualitativo: Codificaremos y categorizaremos las respuestas de las entrevistas para identificar temas y patrones emergentes relacionados con los impactos del cultivo de café.</w:t>
       </w:r>
     </w:p>
     <w:p>
       <w:pPr>
+        <w:spacing w:line="360" w:lineRule="auto"/>
+        <w:ind w:firstLine="737"/>
         <w:rPr>
           <w:rFonts w:ascii="Times New Roman" w:hAnsi="Times New Roman" w:cs="Times New Roman"/>
           <w:sz w:val="24"/>
@@ -7090,6 +7181,8 @@
     </w:p>
     <w:p>
       <w:pPr>
+        <w:spacing w:line="360" w:lineRule="auto"/>
+        <w:ind w:firstLine="737"/>
         <w:rPr>
           <w:rFonts w:ascii="Times New Roman" w:hAnsi="Times New Roman" w:cs="Times New Roman"/>
           <w:sz w:val="24"/>
@@ -7109,6 +7202,8 @@
     </w:p>
     <w:p>
       <w:pPr>
+        <w:spacing w:line="360" w:lineRule="auto"/>
+        <w:ind w:firstLine="737"/>
         <w:rPr>
           <w:rFonts w:ascii="Times New Roman" w:hAnsi="Times New Roman" w:cs="Times New Roman"/>
           <w:sz w:val="24"/>
@@ -7128,6 +7223,8 @@
     </w:p>
     <w:p>
       <w:pPr>
+        <w:spacing w:line="360" w:lineRule="auto"/>
+        <w:ind w:firstLine="737"/>
         <w:rPr>
           <w:rFonts w:ascii="Times New Roman" w:hAnsi="Times New Roman" w:cs="Times New Roman"/>
           <w:sz w:val="24"/>
@@ -7147,6 +7244,8 @@
     </w:p>
     <w:p>
       <w:pPr>
+        <w:spacing w:line="360" w:lineRule="auto"/>
+        <w:ind w:firstLine="737"/>
         <w:rPr>
           <w:rFonts w:ascii="Times New Roman" w:hAnsi="Times New Roman" w:cs="Times New Roman"/>
           <w:sz w:val="24"/>
@@ -7163,146 +7262,6 @@
         </w:rPr>
         <w:t>Confidencialidad: Debemos Garantizar la confidencialidad de los datos recopilados, utilizando identificadores numéricos en lugar de nombres y asegurando que solo el investigador tenga acceso a la información.</w:t>
       </w:r>
-    </w:p>
-    <w:p>
-      <w:pPr>
-        <w:rPr>
-          <w:rFonts w:ascii="Times New Roman" w:hAnsi="Times New Roman" w:cs="Times New Roman"/>
-          <w:sz w:val="24"/>
-          <w:szCs w:val="24"/>
-          <w:lang w:val="es-MX"/>
-        </w:rPr>
-      </w:pPr>
-    </w:p>
-    <w:p>
-      <w:pPr>
-        <w:rPr>
-          <w:rFonts w:ascii="Times New Roman" w:hAnsi="Times New Roman" w:cs="Times New Roman"/>
-          <w:sz w:val="24"/>
-          <w:szCs w:val="24"/>
-          <w:lang w:val="es-MX"/>
-        </w:rPr>
-      </w:pPr>
-    </w:p>
-    <w:p>
-      <w:pPr>
-        <w:rPr>
-          <w:rFonts w:ascii="Times New Roman" w:hAnsi="Times New Roman" w:cs="Times New Roman"/>
-          <w:sz w:val="24"/>
-          <w:szCs w:val="24"/>
-          <w:lang w:val="es-MX"/>
-        </w:rPr>
-      </w:pPr>
-    </w:p>
-    <w:p>
-      <w:pPr>
-        <w:rPr>
-          <w:rFonts w:ascii="Times New Roman" w:hAnsi="Times New Roman" w:cs="Times New Roman"/>
-          <w:sz w:val="24"/>
-          <w:szCs w:val="24"/>
-          <w:lang w:val="es-MX"/>
-        </w:rPr>
-      </w:pPr>
-    </w:p>
-    <w:p>
-      <w:pPr>
-        <w:rPr>
-          <w:rFonts w:ascii="Times New Roman" w:hAnsi="Times New Roman" w:cs="Times New Roman"/>
-          <w:sz w:val="24"/>
-          <w:szCs w:val="24"/>
-          <w:lang w:val="es-MX"/>
-        </w:rPr>
-      </w:pPr>
-    </w:p>
-    <w:p>
-      <w:pPr>
-        <w:rPr>
-          <w:rFonts w:ascii="Times New Roman" w:hAnsi="Times New Roman" w:cs="Times New Roman"/>
-          <w:sz w:val="24"/>
-          <w:szCs w:val="24"/>
-          <w:lang w:val="es-MX"/>
-        </w:rPr>
-      </w:pPr>
-    </w:p>
-    <w:p>
-      <w:pPr>
-        <w:rPr>
-          <w:rFonts w:ascii="Times New Roman" w:hAnsi="Times New Roman" w:cs="Times New Roman"/>
-          <w:sz w:val="24"/>
-          <w:szCs w:val="24"/>
-          <w:lang w:val="es-MX"/>
-        </w:rPr>
-      </w:pPr>
-    </w:p>
-    <w:p>
-      <w:pPr>
-        <w:rPr>
-          <w:rFonts w:ascii="Times New Roman" w:hAnsi="Times New Roman" w:cs="Times New Roman"/>
-          <w:sz w:val="24"/>
-          <w:szCs w:val="24"/>
-          <w:lang w:val="es-MX"/>
-        </w:rPr>
-      </w:pPr>
-    </w:p>
-    <w:p>
-      <w:pPr>
-        <w:rPr>
-          <w:rFonts w:ascii="Times New Roman" w:hAnsi="Times New Roman" w:cs="Times New Roman"/>
-          <w:sz w:val="24"/>
-          <w:szCs w:val="24"/>
-          <w:lang w:val="es-MX"/>
-        </w:rPr>
-      </w:pPr>
-    </w:p>
-    <w:p>
-      <w:pPr>
-        <w:rPr>
-          <w:rFonts w:ascii="Times New Roman" w:hAnsi="Times New Roman" w:cs="Times New Roman"/>
-          <w:sz w:val="24"/>
-          <w:szCs w:val="24"/>
-          <w:lang w:val="es-MX"/>
-        </w:rPr>
-      </w:pPr>
-    </w:p>
-    <w:p>
-      <w:pPr>
-        <w:rPr>
-          <w:rFonts w:ascii="Times New Roman" w:hAnsi="Times New Roman" w:cs="Times New Roman"/>
-          <w:sz w:val="24"/>
-          <w:szCs w:val="24"/>
-          <w:lang w:val="es-MX"/>
-        </w:rPr>
-      </w:pPr>
-    </w:p>
-    <w:p>
-      <w:pPr>
-        <w:rPr>
-          <w:rFonts w:ascii="Times New Roman" w:hAnsi="Times New Roman" w:cs="Times New Roman"/>
-          <w:sz w:val="24"/>
-          <w:szCs w:val="24"/>
-          <w:lang w:val="es-MX"/>
-        </w:rPr>
-      </w:pPr>
-    </w:p>
-    <w:p>
-      <w:pPr>
-        <w:rPr>
-          <w:rFonts w:ascii="Times New Roman" w:hAnsi="Times New Roman" w:cs="Times New Roman"/>
-          <w:sz w:val="24"/>
-          <w:szCs w:val="24"/>
-          <w:lang w:val="es-MX"/>
-        </w:rPr>
-      </w:pPr>
-    </w:p>
-    <w:p>
-      <w:pPr>
-        <w:rPr>
-          <w:rFonts w:ascii="Times New Roman" w:hAnsi="Times New Roman" w:cs="Times New Roman"/>
-          <w:sz w:val="24"/>
-          <w:szCs w:val="24"/>
-          <w:lang w:val="es-MX"/>
-        </w:rPr>
-      </w:pPr>
     </w:p>
     <w:p>
       <w:pPr>
@@ -7634,7 +7593,23 @@
           <w:sz w:val="24"/>
           <w:szCs w:val="24"/>
         </w:rPr>
-        <w:t xml:space="preserve"> buscó encontrar los elementos </w:t>
+        <w:t xml:space="preserve"> busc</w:t>
+      </w:r>
+      <w:r>
+        <w:rPr>
+          <w:rFonts w:ascii="Times New Roman" w:hAnsi="Times New Roman" w:cs="Times New Roman"/>
+          <w:sz w:val="24"/>
+          <w:szCs w:val="24"/>
+        </w:rPr>
+        <w:t>a</w:t>
+      </w:r>
+      <w:r>
+        <w:rPr>
+          <w:rFonts w:ascii="Times New Roman" w:hAnsi="Times New Roman" w:cs="Times New Roman"/>
+          <w:sz w:val="24"/>
+          <w:szCs w:val="24"/>
+        </w:rPr>
+        <w:t xml:space="preserve"> encontrar los elementos </w:t>
       </w:r>
       <w:r>
         <w:rPr>
@@ -8617,6 +8592,8 @@
         <w:ind w:left="709" w:firstLine="737"/>
         <w:rPr>
           <w:rFonts w:ascii="Times New Roman" w:hAnsi="Times New Roman" w:cs="Times New Roman"/>
+          <w:b/>
+          <w:bCs/>
           <w:sz w:val="24"/>
           <w:szCs w:val="24"/>
           <w:lang w:val="es-MX"/>
@@ -8648,6 +8625,27 @@
         <w:ind w:left="709" w:firstLine="737"/>
         <w:rPr>
           <w:rFonts w:ascii="Times New Roman" w:hAnsi="Times New Roman" w:cs="Times New Roman"/>
+          <w:sz w:val="24"/>
+          <w:szCs w:val="24"/>
+          <w:lang w:val="es-MX"/>
+        </w:rPr>
+      </w:pPr>
+      <w:r>
+        <w:rPr>
+          <w:rFonts w:ascii="Times New Roman" w:hAnsi="Times New Roman" w:cs="Times New Roman"/>
+          <w:sz w:val="24"/>
+          <w:szCs w:val="24"/>
+          <w:lang w:val="es-MX"/>
+        </w:rPr>
+        <w:t>Evolución del Cultivo de Café: Estabilidad y Moderación</w:t>
+      </w:r>
+    </w:p>
+    <w:p>
+      <w:pPr>
+        <w:spacing w:line="360" w:lineRule="auto"/>
+        <w:ind w:left="709" w:firstLine="737"/>
+        <w:rPr>
+          <w:rFonts w:ascii="Times New Roman" w:hAnsi="Times New Roman" w:cs="Times New Roman"/>
           <w:b/>
           <w:bCs/>
           <w:sz w:val="24"/>
@@ -8655,6 +8653,15 @@
           <w:lang w:val="es-MX"/>
         </w:rPr>
       </w:pPr>
+      <w:r>
+        <w:rPr>
+          <w:rFonts w:ascii="Times New Roman" w:hAnsi="Times New Roman" w:cs="Times New Roman"/>
+          <w:sz w:val="24"/>
+          <w:szCs w:val="24"/>
+          <w:lang w:val="es-MX"/>
+        </w:rPr>
+        <w:t>Los resultados de la encuesta revelan que la mayoría de los encuestados describen la evolución del cultivo de café en la Vereda Buenos Aires como relativamente estable o con cambios moderados desde el año 2000. Este hallazgo sugiere que, a pesar de los desafíos y fluctuaciones en el mercado del café a lo largo de los años, el cultivo en esta región ha mantenido una trayectoria generalmente constante. Se puede inferir que factores como la calidad del suelo, las prácticas agrícolas y el clima pueden haber contribuido a esta estabilidad relativa.</w:t>
+      </w:r>
     </w:p>
     <w:p>
       <w:pPr>
@@ -8667,6 +8674,7 @@
           <w:lang w:val="es-MX"/>
         </w:rPr>
       </w:pPr>
+      <w:bookmarkStart w:id="17" w:name="_Toc163505981"/>
       <w:r>
         <w:rPr>
           <w:rFonts w:ascii="Times New Roman" w:hAnsi="Times New Roman" w:cs="Times New Roman"/>
@@ -8674,8 +8682,9 @@
           <w:szCs w:val="24"/>
           <w:lang w:val="es-MX"/>
         </w:rPr>
-        <w:t>Evolución del Cultivo de Café: Estabilidad y Moderación</w:t>
-      </w:r>
+        <w:t>Contribuciones del Gobierno en la Sostenibilidad del Cultivo</w:t>
+      </w:r>
+      <w:bookmarkEnd w:id="17"/>
     </w:p>
     <w:p>
       <w:pPr>
@@ -8683,6 +8692,8 @@
         <w:ind w:left="709" w:firstLine="737"/>
         <w:rPr>
           <w:rFonts w:ascii="Times New Roman" w:hAnsi="Times New Roman" w:cs="Times New Roman"/>
+          <w:b/>
+          <w:bCs/>
           <w:sz w:val="24"/>
           <w:szCs w:val="24"/>
           <w:lang w:val="es-MX"/>
@@ -8695,7 +8706,7 @@
           <w:szCs w:val="24"/>
           <w:lang w:val="es-MX"/>
         </w:rPr>
-        <w:t>Los resultados de la encuesta revelan que la mayoría de los encuestados describen la evolución del cultivo de café en la Vereda Buenos Aires como relativamente estable o con cambios moderados desde el año 2000. Este hallazgo sugiere que, a pesar de los desafíos y fluctuaciones en el mercado del café a lo largo de los años, el cultivo en esta región ha mantenido una trayectoria generalmente constante. Se puede inferir que factores como la calidad del suelo, las prácticas agrícolas y el clima pueden haber contribuido a esta estabilidad relativa.</w:t>
+        <w:t>Uno de los aspectos destacados de la encuesta es la percepción positiva de los encuestados sobre los aportes del gobierno en la sostenibilidad del cultivo de café. La mayoría de los encuestados consideran que el gobierno, tanto a nivel nacional como local, ha desempeñado un papel importante en el apoyo y la promoción de la industria cafetalera en la región. Estos aportes pueden incluir políticas de incentivos, programas de capacitación y subsidios para los agricultores, que son fundamentales para garantizar la viabilidad a largo plazo del cultivo de café.</w:t>
       </w:r>
     </w:p>
     <w:p>
@@ -8704,6 +8715,29 @@
         <w:ind w:left="709" w:firstLine="737"/>
         <w:rPr>
           <w:rFonts w:ascii="Times New Roman" w:hAnsi="Times New Roman" w:cs="Times New Roman"/>
+          <w:sz w:val="24"/>
+          <w:szCs w:val="24"/>
+          <w:lang w:val="es-MX"/>
+        </w:rPr>
+      </w:pPr>
+      <w:bookmarkStart w:id="18" w:name="_Toc163505982"/>
+      <w:r>
+        <w:rPr>
+          <w:rFonts w:ascii="Times New Roman" w:hAnsi="Times New Roman" w:cs="Times New Roman"/>
+          <w:sz w:val="24"/>
+          <w:szCs w:val="24"/>
+          <w:lang w:val="es-MX"/>
+        </w:rPr>
+        <w:t>Rentabilidad del Cultivo de Café y su Impacto Socioeconómico</w:t>
+      </w:r>
+      <w:bookmarkEnd w:id="18"/>
+    </w:p>
+    <w:p>
+      <w:pPr>
+        <w:spacing w:line="360" w:lineRule="auto"/>
+        <w:ind w:left="709" w:firstLine="737"/>
+        <w:rPr>
+          <w:rFonts w:ascii="Times New Roman" w:hAnsi="Times New Roman" w:cs="Times New Roman"/>
           <w:b/>
           <w:bCs/>
           <w:sz w:val="24"/>
@@ -8711,6 +8745,15 @@
           <w:lang w:val="es-MX"/>
         </w:rPr>
       </w:pPr>
+      <w:r>
+        <w:rPr>
+          <w:rFonts w:ascii="Times New Roman" w:hAnsi="Times New Roman" w:cs="Times New Roman"/>
+          <w:sz w:val="24"/>
+          <w:szCs w:val="24"/>
+          <w:lang w:val="es-MX"/>
+        </w:rPr>
+        <w:t>En cuanto a la rentabilidad del cultivo de café, los resultados muestran una percepción mixta entre los encuestados. Si bien algunos consideran que la rentabilidad es estable, otros pueden experimentar variaciones en sus ingresos debido a factores como los precios internacionales del café y los costos de producción. Sin embargo, el cultivo de café sigue siendo un motor económico importante en la región, generando empleo y contribuyendo al desarrollo socioeconómico de la comunidad local.</w:t>
+      </w:r>
     </w:p>
     <w:p>
       <w:pPr>
@@ -8723,7 +8766,7 @@
           <w:lang w:val="es-MX"/>
         </w:rPr>
       </w:pPr>
-      <w:bookmarkStart w:id="17" w:name="_Toc163505981"/>
+      <w:bookmarkStart w:id="19" w:name="_Toc163505983"/>
       <w:r>
         <w:rPr>
           <w:rFonts w:ascii="Times New Roman" w:hAnsi="Times New Roman" w:cs="Times New Roman"/>
@@ -8731,9 +8774,9 @@
           <w:szCs w:val="24"/>
           <w:lang w:val="es-MX"/>
         </w:rPr>
-        <w:t>Contribuciones del Gobierno en la Sostenibilidad del Cultivo</w:t>
-      </w:r>
-      <w:bookmarkEnd w:id="17"/>
+        <w:t>Desafíos y Recomendaciones para la Sostenibilidad</w:t>
+      </w:r>
+      <w:bookmarkEnd w:id="19"/>
     </w:p>
     <w:p>
       <w:pPr>
@@ -8741,8 +8784,6 @@
         <w:ind w:left="709" w:firstLine="737"/>
         <w:rPr>
           <w:rFonts w:ascii="Times New Roman" w:hAnsi="Times New Roman" w:cs="Times New Roman"/>
-          <w:b/>
-          <w:bCs/>
           <w:sz w:val="24"/>
           <w:szCs w:val="24"/>
           <w:lang w:val="es-MX"/>
@@ -8755,7 +8796,7 @@
           <w:szCs w:val="24"/>
           <w:lang w:val="es-MX"/>
         </w:rPr>
-        <w:t>Uno de los aspectos destacados de la encuesta es la percepción positiva de los encuestados sobre los aportes del gobierno en la sostenibilidad del cultivo de café. La mayoría de los encuestados consideran que el gobierno, tanto a nivel nacional como local, ha desempeñado un papel importante en el apoyo y la promoción de la industria cafetalera en la región. Estos aportes pueden incluir políticas de incentivos, programas de capacitación y subsidios para los agricultores, que son fundamentales para garantizar la viabilidad a largo plazo del cultivo de café.</w:t>
+        <w:t>A pesar de los aspectos positivos, la encuesta también destaca algunos desafíos que enfrenta la industria cafetalera en la Vereda Buenos Aires. Entre ellos se encuentran los desafíos ambientales y climáticos, que pueden afectar la producción y la calidad del café. Además, se identifica la necesidad de mejorar la sostenibilidad económica y social del cultivo de café, con recomendaciones que van desde la diversificación de cultivos hasta la promoción de prácticas agrícolas sostenibles.</w:t>
       </w:r>
     </w:p>
     <w:p>
@@ -8769,7 +8810,6 @@
           <w:lang w:val="es-MX"/>
         </w:rPr>
       </w:pPr>
-      <w:bookmarkStart w:id="18" w:name="_Toc163505982"/>
       <w:r>
         <w:rPr>
           <w:rFonts w:ascii="Times New Roman" w:hAnsi="Times New Roman" w:cs="Times New Roman"/>
@@ -8777,110 +8817,18 @@
           <w:szCs w:val="24"/>
           <w:lang w:val="es-MX"/>
         </w:rPr>
-        <w:t>Rentabilidad del Cultivo de Café y su Impacto Socioeconómico</w:t>
-      </w:r>
-      <w:bookmarkEnd w:id="18"/>
-    </w:p>
-    <w:p>
-      <w:pPr>
-        <w:spacing w:line="360" w:lineRule="auto"/>
-        <w:ind w:left="709" w:firstLine="737"/>
-        <w:rPr>
-          <w:rFonts w:ascii="Times New Roman" w:hAnsi="Times New Roman" w:cs="Times New Roman"/>
-          <w:b/>
-          <w:bCs/>
+        <w:t xml:space="preserve">los resultados de la encuesta proporcionan una visión integral y matizada del cultivo de café en la Vereda Buenos Aires. Si bien la industria cafetalera ha experimentado estabilidad y ha recibido apoyo gubernamental, también enfrenta desafíos que requieren atención y acción. Al comprender estos aspectos, se pueden implementar </w:t>
+      </w:r>
+      <w:r>
+        <w:rPr>
+          <w:rFonts w:ascii="Times New Roman" w:hAnsi="Times New Roman" w:cs="Times New Roman"/>
           <w:sz w:val="24"/>
           <w:szCs w:val="24"/>
           <w:lang w:val="es-MX"/>
         </w:rPr>
-      </w:pPr>
-      <w:r>
-        <w:rPr>
-          <w:rFonts w:ascii="Times New Roman" w:hAnsi="Times New Roman" w:cs="Times New Roman"/>
-          <w:sz w:val="24"/>
-          <w:szCs w:val="24"/>
-          <w:lang w:val="es-MX"/>
-        </w:rPr>
-        <w:t>En cuanto a la rentabilidad del cultivo de café, los resultados muestran una percepción mixta entre los encuestados. Si bien algunos consideran que la rentabilidad es estable, otros pueden experimentar variaciones en sus ingresos debido a factores como los precios internacionales del café y los costos de producción. Sin embargo, el cultivo de café sigue siendo un motor económico importante en la región, generando empleo y contribuyendo al desarrollo socioeconómico de la comunidad local.</w:t>
-      </w:r>
-    </w:p>
-    <w:p>
-      <w:pPr>
-        <w:spacing w:line="360" w:lineRule="auto"/>
-        <w:ind w:left="709" w:firstLine="737"/>
-        <w:rPr>
-          <w:rFonts w:ascii="Times New Roman" w:hAnsi="Times New Roman" w:cs="Times New Roman"/>
-          <w:sz w:val="24"/>
-          <w:szCs w:val="24"/>
-          <w:lang w:val="es-MX"/>
-        </w:rPr>
-      </w:pPr>
-      <w:bookmarkStart w:id="19" w:name="_Toc163505983"/>
-      <w:r>
-        <w:rPr>
-          <w:rFonts w:ascii="Times New Roman" w:hAnsi="Times New Roman" w:cs="Times New Roman"/>
-          <w:sz w:val="24"/>
-          <w:szCs w:val="24"/>
-          <w:lang w:val="es-MX"/>
-        </w:rPr>
-        <w:t>Desafíos y Recomendaciones para la Sostenibilidad</w:t>
-      </w:r>
-      <w:bookmarkEnd w:id="19"/>
-    </w:p>
-    <w:p>
-      <w:pPr>
-        <w:spacing w:line="360" w:lineRule="auto"/>
-        <w:ind w:left="709" w:firstLine="737"/>
-        <w:rPr>
-          <w:rFonts w:ascii="Times New Roman" w:hAnsi="Times New Roman" w:cs="Times New Roman"/>
-          <w:sz w:val="24"/>
-          <w:szCs w:val="24"/>
-          <w:lang w:val="es-MX"/>
-        </w:rPr>
-      </w:pPr>
-      <w:r>
-        <w:rPr>
-          <w:rFonts w:ascii="Times New Roman" w:hAnsi="Times New Roman" w:cs="Times New Roman"/>
-          <w:sz w:val="24"/>
-          <w:szCs w:val="24"/>
-          <w:lang w:val="es-MX"/>
-        </w:rPr>
-        <w:t>A pesar de los aspectos positivos, la encuesta también destaca algunos desafíos que enfrenta la industria cafetalera en la Vereda Buenos Aires. Entre ellos se encuentran los desafíos ambientales y climáticos, que pueden afectar la producción y la calidad del café. Además, se identifica la necesidad de mejorar la sostenibilidad económica y social del cultivo de café, con recomendaciones que van desde la diversificación de cultivos hasta la promoción de prácticas agrícolas sostenibles.</w:t>
-      </w:r>
-    </w:p>
-    <w:p>
-      <w:pPr>
-        <w:spacing w:line="360" w:lineRule="auto"/>
-        <w:ind w:left="709" w:firstLine="737"/>
-        <w:rPr>
-          <w:rFonts w:ascii="Times New Roman" w:hAnsi="Times New Roman" w:cs="Times New Roman"/>
-          <w:sz w:val="24"/>
-          <w:szCs w:val="24"/>
-          <w:lang w:val="es-MX"/>
-        </w:rPr>
-      </w:pPr>
-      <w:r>
-        <w:rPr>
-          <w:rFonts w:ascii="Times New Roman" w:hAnsi="Times New Roman" w:cs="Times New Roman"/>
-          <w:sz w:val="24"/>
-          <w:szCs w:val="24"/>
-          <w:lang w:val="es-MX"/>
-        </w:rPr>
         <w:lastRenderedPageBreak/>
-        <w:t>los resultados de la encuesta proporcionan una visión integral y matizada del cultivo de café en la Vereda Buenos Aires. Si bien la industria cafetalera ha experimentado estabilidad y ha recibido apoyo gubernamental, también enfrenta desafíos que requieren atención y acción. Al comprender estos aspectos, se pueden implementar medidas efectivas para promover la sostenibilidad y el desarrollo continuo del cultivo de café en la región.</w:t>
-      </w:r>
-    </w:p>
-    <w:p>
-      <w:pPr>
-        <w:spacing w:line="360" w:lineRule="auto"/>
-        <w:ind w:left="708"/>
-        <w:rPr>
-          <w:rFonts w:ascii="Times New Roman" w:hAnsi="Times New Roman" w:cs="Times New Roman"/>
-          <w:sz w:val="24"/>
-          <w:szCs w:val="24"/>
-          <w:lang w:val="es-MX"/>
-        </w:rPr>
-      </w:pPr>
+        <w:t>medidas efectivas para promover la sostenibilidad y el desarrollo continuo del cultivo de café en la región.</w:t>
+      </w:r>
     </w:p>
     <w:p>
       <w:pPr>
@@ -9237,97 +9185,97 @@
           <w:szCs w:val="24"/>
           <w:lang w:val="es-MX"/>
         </w:rPr>
+        <w:t>Aplicando la fórmula:</w:t>
+      </w:r>
+    </w:p>
+    <w:p>
+      <w:pPr>
+        <w:ind w:left="708"/>
+        <w:rPr>
+          <w:rFonts w:ascii="Times New Roman" w:hAnsi="Times New Roman" w:cs="Times New Roman"/>
+          <w:sz w:val="24"/>
+          <w:szCs w:val="24"/>
+          <w:lang w:val="es-MX"/>
+        </w:rPr>
+      </w:pPr>
+      <w:r>
+        <w:rPr>
+          <w:rFonts w:ascii="Times New Roman" w:hAnsi="Times New Roman" w:cs="Times New Roman"/>
+          <w:sz w:val="24"/>
+          <w:szCs w:val="24"/>
+          <w:lang w:val="es-MX"/>
+        </w:rPr>
+        <w:t>Para el nivel "Bueno":</w:t>
+      </w:r>
+    </w:p>
+    <w:p>
+      <w:pPr>
+        <w:ind w:left="708"/>
+        <w:rPr>
+          <w:rFonts w:ascii="Times New Roman" w:hAnsi="Times New Roman" w:cs="Times New Roman"/>
+          <w:sz w:val="24"/>
+          <w:szCs w:val="24"/>
+          <w:lang w:val="es-MX"/>
+        </w:rPr>
+      </w:pPr>
+      <w:r>
+        <w:rPr>
+          <w:rFonts w:ascii="Times New Roman" w:hAnsi="Times New Roman" w:cs="Times New Roman"/>
+          <w:sz w:val="24"/>
+          <w:szCs w:val="24"/>
+          <w:lang w:val="es-MX"/>
+        </w:rPr>
+        <w:t>Valor Ponderado (Bueno) = (58 X 3) + (23 X 2) + (292 X 1) = 174 + 46 + 292 = 512</w:t>
+      </w:r>
+    </w:p>
+    <w:p>
+      <w:pPr>
+        <w:ind w:left="708"/>
+        <w:rPr>
+          <w:rFonts w:ascii="Times New Roman" w:hAnsi="Times New Roman" w:cs="Times New Roman"/>
+          <w:sz w:val="24"/>
+          <w:szCs w:val="24"/>
+          <w:lang w:val="es-MX"/>
+        </w:rPr>
+      </w:pPr>
+    </w:p>
+    <w:p>
+      <w:pPr>
+        <w:ind w:left="708"/>
+        <w:rPr>
+          <w:rFonts w:ascii="Times New Roman" w:hAnsi="Times New Roman" w:cs="Times New Roman"/>
+          <w:sz w:val="24"/>
+          <w:szCs w:val="24"/>
+          <w:lang w:val="es-MX"/>
+        </w:rPr>
+      </w:pPr>
+      <w:r>
+        <w:rPr>
+          <w:rFonts w:ascii="Times New Roman" w:hAnsi="Times New Roman" w:cs="Times New Roman"/>
+          <w:sz w:val="24"/>
+          <w:szCs w:val="24"/>
+          <w:lang w:val="es-MX"/>
+        </w:rPr>
+        <w:t>Para el nivel "Regular":</w:t>
+      </w:r>
+    </w:p>
+    <w:p>
+      <w:pPr>
+        <w:ind w:left="708"/>
+        <w:rPr>
+          <w:rFonts w:ascii="Times New Roman" w:hAnsi="Times New Roman" w:cs="Times New Roman"/>
+          <w:sz w:val="24"/>
+          <w:szCs w:val="24"/>
+          <w:lang w:val="es-MX"/>
+        </w:rPr>
+      </w:pPr>
+      <w:r>
+        <w:rPr>
+          <w:rFonts w:ascii="Times New Roman" w:hAnsi="Times New Roman" w:cs="Times New Roman"/>
+          <w:sz w:val="24"/>
+          <w:szCs w:val="24"/>
+        </w:rPr>
         <w:lastRenderedPageBreak/>
-        <w:t>Aplicando la fórmula:</w:t>
-      </w:r>
-    </w:p>
-    <w:p>
-      <w:pPr>
-        <w:ind w:left="708"/>
-        <w:rPr>
-          <w:rFonts w:ascii="Times New Roman" w:hAnsi="Times New Roman" w:cs="Times New Roman"/>
-          <w:sz w:val="24"/>
-          <w:szCs w:val="24"/>
-          <w:lang w:val="es-MX"/>
-        </w:rPr>
-      </w:pPr>
-      <w:r>
-        <w:rPr>
-          <w:rFonts w:ascii="Times New Roman" w:hAnsi="Times New Roman" w:cs="Times New Roman"/>
-          <w:sz w:val="24"/>
-          <w:szCs w:val="24"/>
-          <w:lang w:val="es-MX"/>
-        </w:rPr>
-        <w:t>Para el nivel "Bueno":</w:t>
-      </w:r>
-    </w:p>
-    <w:p>
-      <w:pPr>
-        <w:ind w:left="708"/>
-        <w:rPr>
-          <w:rFonts w:ascii="Times New Roman" w:hAnsi="Times New Roman" w:cs="Times New Roman"/>
-          <w:sz w:val="24"/>
-          <w:szCs w:val="24"/>
-          <w:lang w:val="es-MX"/>
-        </w:rPr>
-      </w:pPr>
-      <w:r>
-        <w:rPr>
-          <w:rFonts w:ascii="Times New Roman" w:hAnsi="Times New Roman" w:cs="Times New Roman"/>
-          <w:sz w:val="24"/>
-          <w:szCs w:val="24"/>
-          <w:lang w:val="es-MX"/>
-        </w:rPr>
-        <w:t>Valor Ponderado (Bueno) = (58 X 3) + (23 X 2) + (292 X 1) = 174 + 46 + 292 = 512</w:t>
-      </w:r>
-    </w:p>
-    <w:p>
-      <w:pPr>
-        <w:ind w:left="708"/>
-        <w:rPr>
-          <w:rFonts w:ascii="Times New Roman" w:hAnsi="Times New Roman" w:cs="Times New Roman"/>
-          <w:sz w:val="24"/>
-          <w:szCs w:val="24"/>
-          <w:lang w:val="es-MX"/>
-        </w:rPr>
-      </w:pPr>
-    </w:p>
-    <w:p>
-      <w:pPr>
-        <w:ind w:left="708"/>
-        <w:rPr>
-          <w:rFonts w:ascii="Times New Roman" w:hAnsi="Times New Roman" w:cs="Times New Roman"/>
-          <w:sz w:val="24"/>
-          <w:szCs w:val="24"/>
-          <w:lang w:val="es-MX"/>
-        </w:rPr>
-      </w:pPr>
-      <w:r>
-        <w:rPr>
-          <w:rFonts w:ascii="Times New Roman" w:hAnsi="Times New Roman" w:cs="Times New Roman"/>
-          <w:sz w:val="24"/>
-          <w:szCs w:val="24"/>
-          <w:lang w:val="es-MX"/>
-        </w:rPr>
-        <w:t>Para el nivel "Regular":</w:t>
-      </w:r>
-    </w:p>
-    <w:p>
-      <w:pPr>
-        <w:ind w:left="708"/>
-        <w:rPr>
-          <w:rFonts w:ascii="Times New Roman" w:hAnsi="Times New Roman" w:cs="Times New Roman"/>
-          <w:sz w:val="24"/>
-          <w:szCs w:val="24"/>
-          <w:lang w:val="es-MX"/>
-        </w:rPr>
-      </w:pPr>
-      <w:r>
-        <w:rPr>
-          <w:rFonts w:ascii="Times New Roman" w:hAnsi="Times New Roman" w:cs="Times New Roman"/>
-          <w:sz w:val="24"/>
-          <w:szCs w:val="24"/>
-        </w:rPr>
         <w:t>Valor Ponderado (Regular) = (23 X 3) + (58 X 2) + (292 X 1) = 69 + 116 + 292 = 477</w:t>
       </w:r>
     </w:p>
@@ -9518,6 +9466,28 @@
         </w:rPr>
         <w:t>este análisis cualitativo revela que, aunque se reconozcan aspectos positivos y aceptables en los niveles "Bueno" y "Regular" respectivamente, es la falta de cambios en la situación evaluada, representada por el nivel "Sin Cambios", la que tiene el mayor impacto en la evaluación general. Esto destaca la importancia de entender el contexto y las percepciones detrás de los datos, así como la necesidad de considerar múltiples factores al realizar este tipo de evaluaciones.</w:t>
       </w:r>
+    </w:p>
+    <w:p>
+      <w:pPr>
+        <w:ind w:left="708"/>
+        <w:rPr>
+          <w:rFonts w:ascii="Times New Roman" w:hAnsi="Times New Roman" w:cs="Times New Roman"/>
+          <w:sz w:val="24"/>
+          <w:szCs w:val="24"/>
+          <w:lang w:val="es-MX"/>
+        </w:rPr>
+      </w:pPr>
+    </w:p>
+    <w:p>
+      <w:pPr>
+        <w:ind w:left="708"/>
+        <w:rPr>
+          <w:rFonts w:ascii="Times New Roman" w:hAnsi="Times New Roman" w:cs="Times New Roman"/>
+          <w:sz w:val="24"/>
+          <w:szCs w:val="24"/>
+          <w:lang w:val="es-MX"/>
+        </w:rPr>
+      </w:pPr>
     </w:p>
     <w:p>
       <w:pPr>
@@ -9648,6 +9618,7 @@
           <w:rFonts w:cs="Times New Roman"/>
           <w:szCs w:val="24"/>
         </w:rPr>
+        <w:lastRenderedPageBreak/>
         <w:t>Conclusiones</w:t>
       </w:r>
       <w:bookmarkEnd w:id="21"/>
@@ -9805,6 +9776,7 @@
           <w:rFonts w:cs="Times New Roman"/>
           <w:szCs w:val="24"/>
         </w:rPr>
+        <w:lastRenderedPageBreak/>
         <w:t>Recomendaciones</w:t>
       </w:r>
       <w:bookmarkEnd w:id="22"/>

</xml_diff>